<commit_message>
fixed snapshot manager, need to add gamemanager to snapshot config
</commit_message>
<xml_diff>
--- a/Docs/engineer_manual.docx
+++ b/Docs/engineer_manual.docx
@@ -6954,6 +6954,8 @@
       <w:r>
         <w:t>value set to 401</w:t>
       </w:r>
+      <w:bookmarkStart w:id="21" w:name="_GoBack"/>
+      <w:bookmarkEnd w:id="21"/>
     </w:p>
     <w:p>
       <w:pPr>
@@ -7123,17 +7125,11 @@
         <w:tab/>
         <w:t>Section 1.7: Export paths</w:t>
       </w:r>
-      <w:bookmarkStart w:id="21" w:name="_GoBack"/>
-      <w:bookmarkEnd w:id="21"/>
-    </w:p>
-    <w:p>
-      <w:pPr>
-        <w:spacing w:after="0"/>
-        <w:ind w:left="720"/>
-        <w:rPr>
-          <w:b/>
-          <w:bCs/>
-        </w:rPr>
+    </w:p>
+    <w:p>
+      <w:pPr>
+        <w:spacing w:after="0"/>
+        <w:ind w:left="720"/>
       </w:pPr>
       <w:r>
         <w:rPr>
@@ -7142,15 +7138,33 @@
         </w:rPr>
         <w:t>When:</w:t>
       </w:r>
-    </w:p>
-    <w:p>
-      <w:pPr>
-        <w:spacing w:after="0"/>
-        <w:ind w:left="720"/>
-        <w:rPr>
-          <w:b/>
-          <w:bCs/>
-        </w:rPr>
+      <w:r>
+        <w:rPr>
+          <w:b/>
+          <w:bCs/>
+        </w:rPr>
+        <w:t xml:space="preserve"> </w:t>
+      </w:r>
+      <w:r>
+        <w:rPr>
+          <w:i/>
+          <w:iCs/>
+        </w:rPr>
+        <w:t xml:space="preserve">imageExportPath </w:t>
+      </w:r>
+      <w:r>
+        <w:t xml:space="preserve">is changed from Exports to </w:t>
+      </w:r>
+      <w:proofErr w:type="spellStart"/>
+      <w:r>
+        <w:t>Exportsimage</w:t>
+      </w:r>
+      <w:proofErr w:type="spellEnd"/>
+    </w:p>
+    <w:p>
+      <w:pPr>
+        <w:spacing w:after="0"/>
+        <w:ind w:left="720"/>
       </w:pPr>
       <w:r>
         <w:rPr>
@@ -7159,15 +7173,29 @@
         </w:rPr>
         <w:t>Then:</w:t>
       </w:r>
-    </w:p>
-    <w:p>
-      <w:pPr>
-        <w:spacing w:after="0"/>
-        <w:ind w:left="720"/>
-        <w:rPr>
-          <w:b/>
-          <w:bCs/>
-        </w:rPr>
+      <w:r>
+        <w:rPr>
+          <w:b/>
+          <w:bCs/>
+        </w:rPr>
+        <w:t xml:space="preserve"> </w:t>
+      </w:r>
+      <w:r>
+        <w:t xml:space="preserve">Image will be exported to </w:t>
+      </w:r>
+      <w:proofErr w:type="spellStart"/>
+      <w:r>
+        <w:t>Exportsimage</w:t>
+      </w:r>
+      <w:proofErr w:type="spellEnd"/>
+      <w:r>
+        <w:t xml:space="preserve"> after pressing export button on magnified graph</w:t>
+      </w:r>
+    </w:p>
+    <w:p>
+      <w:pPr>
+        <w:spacing w:after="0"/>
+        <w:ind w:left="720"/>
       </w:pPr>
       <w:r>
         <w:rPr>
@@ -7176,6 +7204,16 @@
         </w:rPr>
         <w:t>Result:</w:t>
       </w:r>
+      <w:r>
+        <w:rPr>
+          <w:b/>
+          <w:bCs/>
+        </w:rPr>
+        <w:t xml:space="preserve"> </w:t>
+      </w:r>
+      <w:r>
+        <w:t>Pass</w:t>
+      </w:r>
     </w:p>
     <w:p>
       <w:pPr>
@@ -7202,6 +7240,13 @@
           <w:bCs/>
         </w:rPr>
         <w:t>When:</w:t>
+      </w:r>
+      <w:r>
+        <w:rPr>
+          <w:b/>
+          <w:bCs/>
+        </w:rPr>
+        <w:t xml:space="preserve"> </w:t>
       </w:r>
     </w:p>
     <w:p>
@@ -9210,7 +9255,7 @@
 </file>
 
 <file path=customXml/itemProps1.xml><?xml version="1.0" encoding="utf-8"?>
-<ds:datastoreItem xmlns:ds="http://schemas.openxmlformats.org/officeDocument/2006/customXml" ds:itemID="{07F6FFC5-E43E-AC41-A5E6-3DDAC2E9D612}">
+<ds:datastoreItem xmlns:ds="http://schemas.openxmlformats.org/officeDocument/2006/customXml" ds:itemID="{793111D4-3F42-8249-A83C-D8C0960E7BA4}">
   <ds:schemaRefs>
     <ds:schemaRef ds:uri="http://schemas.openxmlformats.org/officeDocument/2006/bibliography"/>
   </ds:schemaRefs>

</xml_diff>